<commit_message>
add doc how to work with service packs
</commit_message>
<xml_diff>
--- a/Правила работы с БД.docx
+++ b/Правила работы с БД.docx
@@ -4,22 +4,15 @@
   <w:body>
     <w:p>
       <w:pPr>
-        <w:rPr>
-          <w:sz w:val="28"/>
-          <w:szCs w:val="28"/>
-        </w:rPr>
-      </w:pPr>
-      <w:r>
-        <w:rPr>
-          <w:sz w:val="28"/>
-          <w:szCs w:val="28"/>
-        </w:rPr>
+        <w:pStyle w:val="Heading1"/>
+      </w:pPr>
+      <w:r>
         <w:t>Правила именования объектов</w:t>
       </w:r>
     </w:p>
     <w:p>
       <w:pPr>
-        <w:pStyle w:val="Heading1"/>
+        <w:pStyle w:val="Heading2"/>
       </w:pPr>
       <w:r>
         <w:t>Процедуры</w:t>
@@ -27,7 +20,7 @@
     </w:p>
     <w:p>
       <w:pPr>
-        <w:pStyle w:val="Heading2"/>
+        <w:pStyle w:val="Heading3"/>
       </w:pPr>
       <w:r>
         <w:t>Процедуры вставки</w:t>
@@ -75,7 +68,7 @@
     </w:p>
     <w:p>
       <w:pPr>
-        <w:pStyle w:val="Heading2"/>
+        <w:pStyle w:val="Heading3"/>
       </w:pPr>
       <w:r>
         <w:t>Процедуры редактирования</w:t>
@@ -123,21 +116,9 @@
     </w:p>
     <w:p>
       <w:pPr>
-        <w:pStyle w:val="ListParagraph"/>
-        <w:numPr>
-          <w:ilvl w:val="1"/>
-          <w:numId w:val="4"/>
-        </w:numPr>
-        <w:rPr>
-          <w:sz w:val="24"/>
-          <w:szCs w:val="24"/>
-        </w:rPr>
-      </w:pPr>
-      <w:r>
-        <w:rPr>
-          <w:sz w:val="24"/>
-          <w:szCs w:val="24"/>
-        </w:rPr>
+        <w:pStyle w:val="Heading3"/>
+      </w:pPr>
+      <w:r>
         <w:t>Процедуры удаления</w:t>
       </w:r>
     </w:p>
@@ -183,7 +164,7 @@
     </w:p>
     <w:p>
       <w:pPr>
-        <w:pStyle w:val="Heading2"/>
+        <w:pStyle w:val="Heading3"/>
       </w:pPr>
       <w:r>
         <w:t>Процедура вычитки</w:t>
@@ -228,7 +209,7 @@
     </w:p>
     <w:p>
       <w:pPr>
-        <w:pStyle w:val="Heading1"/>
+        <w:pStyle w:val="Heading2"/>
       </w:pPr>
       <w:r>
         <w:t>Представления</w:t>
@@ -342,7 +323,7 @@
     </w:p>
     <w:p>
       <w:pPr>
-        <w:pStyle w:val="Heading1"/>
+        <w:pStyle w:val="Heading2"/>
       </w:pPr>
       <w:proofErr w:type="spellStart"/>
       <w:r>
@@ -393,88 +374,1395 @@
       <w:r>
         <w:t>Типы данных</w:t>
       </w:r>
+    </w:p>
+    <w:p>
+      <w:pPr>
+        <w:pStyle w:val="Heading2"/>
+      </w:pPr>
+      <w:proofErr w:type="spellStart"/>
+      <w:r>
+        <w:t>Дата+время</w:t>
+      </w:r>
+      <w:proofErr w:type="spellEnd"/>
+    </w:p>
+    <w:p>
+      <w:pPr>
+        <w:pStyle w:val="ListParagraph"/>
+        <w:ind w:left="360"/>
+      </w:pPr>
+      <w:r>
+        <w:t>Д</w:t>
+      </w:r>
+      <w:r>
+        <w:t xml:space="preserve">ля полей </w:t>
+      </w:r>
+      <w:proofErr w:type="spellStart"/>
+      <w:r>
+        <w:t>дата+время</w:t>
+      </w:r>
+      <w:proofErr w:type="spellEnd"/>
+      <w:r>
+        <w:t xml:space="preserve"> использовать тип </w:t>
+      </w:r>
+      <w:proofErr w:type="spellStart"/>
+      <w:r>
+        <w:t>dat</w:t>
+      </w:r>
+      <w:r>
+        <w:t>e</w:t>
+      </w:r>
+      <w:r>
+        <w:t>timeoffset</w:t>
+      </w:r>
+      <w:proofErr w:type="spellEnd"/>
+      <w:r>
+        <w:t xml:space="preserve">, а не </w:t>
+      </w:r>
+      <w:proofErr w:type="spellStart"/>
+      <w:r>
+        <w:t>dat</w:t>
+      </w:r>
+      <w:r>
+        <w:t>e</w:t>
+      </w:r>
+      <w:r>
+        <w:t>time</w:t>
+      </w:r>
+      <w:proofErr w:type="spellEnd"/>
+      <w:r>
+        <w:t xml:space="preserve">, поскольку </w:t>
+      </w:r>
+      <w:proofErr w:type="spellStart"/>
+      <w:r>
+        <w:t>RESTier</w:t>
+      </w:r>
+      <w:proofErr w:type="spellEnd"/>
+      <w:r>
+        <w:t xml:space="preserve"> не отливает </w:t>
+      </w:r>
+      <w:proofErr w:type="spellStart"/>
+      <w:r>
+        <w:t>datetime</w:t>
+      </w:r>
+      <w:proofErr w:type="spellEnd"/>
+      <w:r>
+        <w:t xml:space="preserve"> от </w:t>
+      </w:r>
+      <w:proofErr w:type="spellStart"/>
+      <w:r>
+        <w:t>date</w:t>
+      </w:r>
+      <w:proofErr w:type="spellEnd"/>
+      <w:r>
+        <w:t>.</w:t>
+      </w:r>
+    </w:p>
+    <w:p>
+      <w:pPr>
+        <w:pStyle w:val="ListParagraph"/>
+        <w:ind w:left="360"/>
+      </w:pPr>
+    </w:p>
+    <w:p>
+      <w:pPr>
+        <w:pStyle w:val="ListParagraph"/>
+        <w:ind w:left="360"/>
+      </w:pPr>
+      <w:r>
+        <w:t xml:space="preserve">Если использование </w:t>
+      </w:r>
+      <w:r>
+        <w:t>тип</w:t>
+      </w:r>
+      <w:r>
+        <w:t>а</w:t>
+      </w:r>
+      <w:r>
+        <w:t xml:space="preserve"> </w:t>
+      </w:r>
+      <w:proofErr w:type="spellStart"/>
+      <w:r>
+        <w:t>datetimeoffset</w:t>
+      </w:r>
+      <w:proofErr w:type="spellEnd"/>
+      <w:r>
+        <w:t xml:space="preserve"> невозможно (</w:t>
+      </w:r>
+      <w:proofErr w:type="gramStart"/>
+      <w:r>
+        <w:t>например</w:t>
+      </w:r>
+      <w:proofErr w:type="gramEnd"/>
+      <w:r>
+        <w:t xml:space="preserve"> </w:t>
+      </w:r>
+      <w:r>
+        <w:rPr>
+          <w:lang w:val="en-US"/>
+        </w:rPr>
+        <w:t>KEP</w:t>
+      </w:r>
+      <w:r>
+        <w:t xml:space="preserve"> </w:t>
+      </w:r>
+      <w:r>
+        <w:rPr>
+          <w:lang w:val="en-US"/>
+        </w:rPr>
+        <w:t>Server</w:t>
+      </w:r>
+      <w:r>
+        <w:t xml:space="preserve"> </w:t>
+      </w:r>
+      <w:r>
+        <w:rPr>
+          <w:lang w:val="en-US"/>
+        </w:rPr>
+        <w:t>Data</w:t>
+      </w:r>
+      <w:r>
+        <w:t xml:space="preserve"> </w:t>
+      </w:r>
+      <w:r>
+        <w:rPr>
+          <w:lang w:val="en-US"/>
+        </w:rPr>
+        <w:t>Logger</w:t>
+      </w:r>
+      <w:r>
+        <w:t xml:space="preserve"> </w:t>
+      </w:r>
+      <w:r>
+        <w:rPr>
+          <w:lang w:val="uk-UA"/>
+        </w:rPr>
+        <w:t xml:space="preserve">не </w:t>
+      </w:r>
+      <w:proofErr w:type="spellStart"/>
+      <w:r>
+        <w:rPr>
+          <w:lang w:val="uk-UA"/>
+        </w:rPr>
+        <w:t>поддерживает</w:t>
+      </w:r>
+      <w:proofErr w:type="spellEnd"/>
+      <w:r>
+        <w:rPr>
+          <w:lang w:val="uk-UA"/>
+        </w:rPr>
+        <w:t xml:space="preserve"> тип </w:t>
+      </w:r>
+      <w:proofErr w:type="spellStart"/>
+      <w:r>
+        <w:t>datetimeoffset</w:t>
+      </w:r>
+      <w:proofErr w:type="spellEnd"/>
+      <w:r>
+        <w:rPr>
+          <w:lang w:val="uk-UA"/>
+        </w:rPr>
+        <w:t xml:space="preserve">), то </w:t>
+      </w:r>
+      <w:proofErr w:type="spellStart"/>
+      <w:r>
+        <w:rPr>
+          <w:lang w:val="uk-UA"/>
+        </w:rPr>
+        <w:t>можно</w:t>
+      </w:r>
+      <w:proofErr w:type="spellEnd"/>
+      <w:r>
+        <w:rPr>
+          <w:lang w:val="uk-UA"/>
+        </w:rPr>
+        <w:t xml:space="preserve"> </w:t>
+      </w:r>
+      <w:proofErr w:type="spellStart"/>
+      <w:r>
+        <w:rPr>
+          <w:lang w:val="uk-UA"/>
+        </w:rPr>
+        <w:t>использовать</w:t>
+      </w:r>
+      <w:proofErr w:type="spellEnd"/>
+      <w:r>
+        <w:rPr>
+          <w:lang w:val="uk-UA"/>
+        </w:rPr>
+        <w:t xml:space="preserve"> тип </w:t>
+      </w:r>
+      <w:proofErr w:type="spellStart"/>
+      <w:r>
+        <w:t>date</w:t>
+      </w:r>
+      <w:r>
+        <w:t>time</w:t>
+      </w:r>
+      <w:proofErr w:type="spellEnd"/>
+      <w:r>
+        <w:t xml:space="preserve">, но для вычитки данных с таблицы с этим полем, необходимо таблицу оформить в виде представления где поле с </w:t>
+      </w:r>
+      <w:proofErr w:type="spellStart"/>
+      <w:r>
+        <w:t>date</w:t>
+      </w:r>
+      <w:r>
+        <w:t>time</w:t>
+      </w:r>
+      <w:proofErr w:type="spellEnd"/>
+      <w:r>
+        <w:t xml:space="preserve"> преобразовать в </w:t>
+      </w:r>
+      <w:proofErr w:type="spellStart"/>
+      <w:r>
+        <w:t>datetimeoffset</w:t>
+      </w:r>
+      <w:proofErr w:type="spellEnd"/>
+      <w:r>
+        <w:t xml:space="preserve"> следующим образом:</w:t>
+      </w:r>
+    </w:p>
+    <w:p>
+      <w:pPr>
+        <w:autoSpaceDE w:val="0"/>
+        <w:autoSpaceDN w:val="0"/>
+        <w:adjustRightInd w:val="0"/>
+        <w:spacing w:after="0" w:line="240" w:lineRule="auto"/>
+        <w:ind w:firstLine="360"/>
+        <w:rPr>
+          <w:rFonts w:ascii="Consolas" w:hAnsi="Consolas" w:cs="Consolas"/>
+          <w:sz w:val="19"/>
+          <w:szCs w:val="19"/>
+          <w:lang w:val="uk-UA"/>
+        </w:rPr>
+      </w:pPr>
+      <w:proofErr w:type="spellStart"/>
+      <w:r>
+        <w:rPr>
+          <w:rFonts w:ascii="Consolas" w:hAnsi="Consolas" w:cs="Consolas"/>
+          <w:color w:val="FF00FF"/>
+          <w:sz w:val="19"/>
+          <w:szCs w:val="19"/>
+          <w:lang w:val="uk-UA"/>
+        </w:rPr>
+        <w:t>ToDateTimeOffset</w:t>
+      </w:r>
+      <w:proofErr w:type="spellEnd"/>
+      <w:r>
+        <w:rPr>
+          <w:rFonts w:ascii="Consolas" w:hAnsi="Consolas" w:cs="Consolas"/>
+          <w:color w:val="808080"/>
+          <w:sz w:val="19"/>
+          <w:szCs w:val="19"/>
+          <w:lang w:val="uk-UA"/>
+        </w:rPr>
+        <w:t>(</w:t>
+      </w:r>
+      <w:r>
+        <w:rPr>
+          <w:rFonts w:ascii="Consolas" w:hAnsi="Consolas" w:cs="Consolas"/>
+          <w:sz w:val="19"/>
+          <w:szCs w:val="19"/>
+          <w:lang w:val="uk-UA"/>
+        </w:rPr>
+        <w:t>[</w:t>
+      </w:r>
+      <w:proofErr w:type="spellStart"/>
+      <w:r>
+        <w:rPr>
+          <w:rFonts w:ascii="Consolas" w:hAnsi="Consolas" w:cs="Consolas"/>
+          <w:sz w:val="19"/>
+          <w:szCs w:val="19"/>
+          <w:lang w:val="en-US"/>
+        </w:rPr>
+        <w:t>datetime_field</w:t>
+      </w:r>
+      <w:proofErr w:type="spellEnd"/>
+      <w:r>
+        <w:rPr>
+          <w:rFonts w:ascii="Consolas" w:hAnsi="Consolas" w:cs="Consolas"/>
+          <w:sz w:val="19"/>
+          <w:szCs w:val="19"/>
+          <w:lang w:val="uk-UA"/>
+        </w:rPr>
+        <w:t>]</w:t>
+      </w:r>
+      <w:r>
+        <w:rPr>
+          <w:rFonts w:ascii="Consolas" w:hAnsi="Consolas" w:cs="Consolas"/>
+          <w:color w:val="808080"/>
+          <w:sz w:val="19"/>
+          <w:szCs w:val="19"/>
+          <w:lang w:val="uk-UA"/>
+        </w:rPr>
+        <w:t>,</w:t>
+      </w:r>
+      <w:r>
+        <w:rPr>
+          <w:rFonts w:ascii="Consolas" w:hAnsi="Consolas" w:cs="Consolas"/>
+          <w:sz w:val="19"/>
+          <w:szCs w:val="19"/>
+          <w:lang w:val="uk-UA"/>
+        </w:rPr>
+        <w:t>0</w:t>
+      </w:r>
+      <w:r>
+        <w:rPr>
+          <w:rFonts w:ascii="Consolas" w:hAnsi="Consolas" w:cs="Consolas"/>
+          <w:color w:val="808080"/>
+          <w:sz w:val="19"/>
+          <w:szCs w:val="19"/>
+          <w:lang w:val="uk-UA"/>
+        </w:rPr>
+        <w:t>)</w:t>
+      </w:r>
+      <w:r>
+        <w:rPr>
+          <w:rFonts w:ascii="Consolas" w:hAnsi="Consolas" w:cs="Consolas"/>
+          <w:sz w:val="19"/>
+          <w:szCs w:val="19"/>
+          <w:lang w:val="uk-UA"/>
+        </w:rPr>
+        <w:t xml:space="preserve"> </w:t>
+      </w:r>
+      <w:proofErr w:type="spellStart"/>
+      <w:r>
+        <w:rPr>
+          <w:rFonts w:ascii="Consolas" w:hAnsi="Consolas" w:cs="Consolas"/>
+          <w:color w:val="0000FF"/>
+          <w:sz w:val="19"/>
+          <w:szCs w:val="19"/>
+          <w:lang w:val="uk-UA"/>
+        </w:rPr>
+        <w:t>as</w:t>
+      </w:r>
+      <w:proofErr w:type="spellEnd"/>
+      <w:r>
+        <w:rPr>
+          <w:rFonts w:ascii="Consolas" w:hAnsi="Consolas" w:cs="Consolas"/>
+          <w:sz w:val="19"/>
+          <w:szCs w:val="19"/>
+          <w:lang w:val="uk-UA"/>
+        </w:rPr>
+        <w:t xml:space="preserve"> </w:t>
+      </w:r>
+      <w:proofErr w:type="spellStart"/>
+      <w:r>
+        <w:rPr>
+          <w:rFonts w:ascii="Consolas" w:hAnsi="Consolas" w:cs="Consolas"/>
+          <w:sz w:val="19"/>
+          <w:szCs w:val="19"/>
+          <w:lang w:val="en-US"/>
+        </w:rPr>
+        <w:t>datetime_field</w:t>
+      </w:r>
+      <w:proofErr w:type="spellEnd"/>
+    </w:p>
+    <w:p>
+      <w:pPr>
+        <w:pStyle w:val="ListParagraph"/>
+        <w:ind w:left="360"/>
+        <w:rPr>
+          <w:lang w:val="uk-UA"/>
+        </w:rPr>
+      </w:pPr>
+    </w:p>
+    <w:p>
+      <w:pPr>
+        <w:pStyle w:val="Heading2"/>
+      </w:pPr>
+      <w:proofErr w:type="spellStart"/>
+      <w:r>
+        <w:t>Hierarchyid</w:t>
+      </w:r>
+      <w:proofErr w:type="spellEnd"/>
+    </w:p>
+    <w:p>
+      <w:pPr>
+        <w:pStyle w:val="ListParagraph"/>
+        <w:ind w:left="360"/>
+      </w:pPr>
+      <w:r>
+        <w:t>Н</w:t>
+      </w:r>
+      <w:r>
+        <w:t xml:space="preserve">ельзя использовать тип </w:t>
+      </w:r>
+      <w:proofErr w:type="spellStart"/>
+      <w:r>
+        <w:t>hierarchyid</w:t>
+      </w:r>
+      <w:r>
+        <w:t>Ю</w:t>
+      </w:r>
+      <w:proofErr w:type="spellEnd"/>
+      <w:r>
+        <w:t xml:space="preserve"> поскольку он не поддерживается MS </w:t>
+      </w:r>
+      <w:proofErr w:type="spellStart"/>
+      <w:r>
+        <w:t>Entity</w:t>
+      </w:r>
+      <w:proofErr w:type="spellEnd"/>
+      <w:r>
+        <w:t xml:space="preserve"> </w:t>
+      </w:r>
+      <w:proofErr w:type="spellStart"/>
+      <w:r>
+        <w:t>Framework</w:t>
+      </w:r>
+      <w:proofErr w:type="spellEnd"/>
+      <w:r>
+        <w:t>.</w:t>
+      </w:r>
+    </w:p>
+    <w:p>
+      <w:pPr>
+        <w:pStyle w:val="Heading1"/>
+      </w:pPr>
+      <w:r>
+        <w:lastRenderedPageBreak/>
+        <w:t xml:space="preserve">Работа с </w:t>
+      </w:r>
+      <w:r>
+        <w:rPr>
+          <w:lang w:val="en-US"/>
+        </w:rPr>
+        <w:t xml:space="preserve">Primary Key </w:t>
+      </w:r>
+      <w:r>
+        <w:rPr>
+          <w:lang w:val="uk-UA"/>
+        </w:rPr>
+        <w:t>полями</w:t>
+      </w:r>
+    </w:p>
+    <w:p>
+      <w:r>
+        <w:t xml:space="preserve">Если </w:t>
+      </w:r>
+      <w:r>
+        <w:t>ключевое</w:t>
+      </w:r>
+      <w:r>
+        <w:rPr>
+          <w:lang w:val="uk-UA"/>
+        </w:rPr>
+        <w:t xml:space="preserve"> поле </w:t>
+      </w:r>
+      <w:r>
+        <w:t xml:space="preserve">таблицы имеет тип </w:t>
+      </w:r>
+      <w:proofErr w:type="spellStart"/>
+      <w:r>
+        <w:rPr>
+          <w:lang w:val="en-US"/>
+        </w:rPr>
+        <w:t>int</w:t>
+      </w:r>
+      <w:proofErr w:type="spellEnd"/>
+      <w:r>
+        <w:rPr>
+          <w:lang w:val="uk-UA"/>
+        </w:rPr>
+        <w:t xml:space="preserve">, то его </w:t>
+      </w:r>
+      <w:r>
+        <w:t>рекомендуется</w:t>
+      </w:r>
+      <w:r>
+        <w:t xml:space="preserve"> </w:t>
+      </w:r>
+      <w:proofErr w:type="gramStart"/>
+      <w:r>
+        <w:t>заполнять</w:t>
+      </w:r>
+      <w:proofErr w:type="gramEnd"/>
+      <w:r>
+        <w:t xml:space="preserve"> используя </w:t>
+      </w:r>
+      <w:r>
+        <w:rPr>
+          <w:lang w:val="en-US"/>
+        </w:rPr>
+        <w:t>Sequence</w:t>
+      </w:r>
+      <w:r>
+        <w:t xml:space="preserve"> </w:t>
+      </w:r>
+      <w:r>
+        <w:t xml:space="preserve">или </w:t>
+      </w:r>
+      <w:r>
+        <w:rPr>
+          <w:lang w:val="en-US"/>
+        </w:rPr>
+        <w:t>Identity</w:t>
+      </w:r>
+      <w:r>
+        <w:t xml:space="preserve">. </w:t>
+      </w:r>
+      <w:r>
+        <w:rPr>
+          <w:lang w:val="uk-UA"/>
+        </w:rPr>
+        <w:t xml:space="preserve">При </w:t>
+      </w:r>
+      <w:r>
+        <w:t xml:space="preserve">этом обязательно что бы </w:t>
+      </w:r>
+      <w:r>
+        <w:rPr>
+          <w:lang w:val="en-US"/>
+        </w:rPr>
+        <w:t>Sequence</w:t>
+      </w:r>
+      <w:r>
+        <w:t xml:space="preserve"> </w:t>
+      </w:r>
+      <w:r>
+        <w:t xml:space="preserve">был прописан как </w:t>
+      </w:r>
+      <w:r>
+        <w:rPr>
+          <w:lang w:val="en-US"/>
+        </w:rPr>
+        <w:t>DEFAULT</w:t>
+      </w:r>
+      <w:r>
+        <w:t xml:space="preserve"> </w:t>
+      </w:r>
+      <w:r>
+        <w:rPr>
+          <w:lang w:val="en-US"/>
+        </w:rPr>
+        <w:t>VALUE</w:t>
+      </w:r>
+      <w:r>
+        <w:t xml:space="preserve"> </w:t>
+      </w:r>
+      <w:r>
+        <w:rPr>
+          <w:lang w:val="uk-UA"/>
+        </w:rPr>
+        <w:t xml:space="preserve">для поля </w:t>
+      </w:r>
+      <w:r>
+        <w:t>:</w:t>
+      </w:r>
+    </w:p>
+    <w:p>
+      <w:pPr>
+        <w:autoSpaceDE w:val="0"/>
+        <w:autoSpaceDN w:val="0"/>
+        <w:adjustRightInd w:val="0"/>
+        <w:spacing w:after="0" w:line="240" w:lineRule="auto"/>
+        <w:rPr>
+          <w:rFonts w:ascii="Consolas" w:hAnsi="Consolas" w:cs="Consolas"/>
+          <w:color w:val="0000FF"/>
+          <w:sz w:val="19"/>
+          <w:szCs w:val="19"/>
+          <w:lang w:val="uk-UA"/>
+        </w:rPr>
+      </w:pPr>
+      <w:r>
+        <w:rPr>
+          <w:lang w:val="en-US"/>
+        </w:rPr>
+        <w:t xml:space="preserve">Identity: </w:t>
+      </w:r>
+      <w:r>
+        <w:rPr>
+          <w:rFonts w:ascii="Consolas" w:hAnsi="Consolas" w:cs="Consolas"/>
+          <w:sz w:val="19"/>
+          <w:szCs w:val="19"/>
+          <w:lang w:val="uk-UA"/>
+        </w:rPr>
+        <w:t xml:space="preserve">ID </w:t>
+      </w:r>
+      <w:r>
+        <w:rPr>
+          <w:rFonts w:ascii="Consolas" w:hAnsi="Consolas" w:cs="Consolas"/>
+          <w:color w:val="0000FF"/>
+          <w:sz w:val="19"/>
+          <w:szCs w:val="19"/>
+          <w:lang w:val="uk-UA"/>
+        </w:rPr>
+        <w:t>INTEGER</w:t>
+      </w:r>
+      <w:r>
+        <w:rPr>
+          <w:rFonts w:ascii="Consolas" w:hAnsi="Consolas" w:cs="Consolas"/>
+          <w:sz w:val="19"/>
+          <w:szCs w:val="19"/>
+          <w:lang w:val="uk-UA"/>
+        </w:rPr>
+        <w:t xml:space="preserve"> </w:t>
+      </w:r>
+      <w:r>
+        <w:rPr>
+          <w:rFonts w:ascii="Consolas" w:hAnsi="Consolas" w:cs="Consolas"/>
+          <w:color w:val="0000FF"/>
+          <w:sz w:val="19"/>
+          <w:szCs w:val="19"/>
+          <w:lang w:val="uk-UA"/>
+        </w:rPr>
+        <w:t xml:space="preserve">IDENTITY </w:t>
+      </w:r>
+      <w:r>
+        <w:rPr>
+          <w:rFonts w:ascii="Consolas" w:hAnsi="Consolas" w:cs="Consolas"/>
+          <w:color w:val="808080"/>
+          <w:sz w:val="19"/>
+          <w:szCs w:val="19"/>
+          <w:lang w:val="uk-UA"/>
+        </w:rPr>
+        <w:t>(</w:t>
+      </w:r>
+      <w:r>
+        <w:rPr>
+          <w:rFonts w:ascii="Consolas" w:hAnsi="Consolas" w:cs="Consolas"/>
+          <w:sz w:val="19"/>
+          <w:szCs w:val="19"/>
+          <w:lang w:val="uk-UA"/>
+        </w:rPr>
+        <w:t>1</w:t>
+      </w:r>
+      <w:r>
+        <w:rPr>
+          <w:rFonts w:ascii="Consolas" w:hAnsi="Consolas" w:cs="Consolas"/>
+          <w:color w:val="808080"/>
+          <w:sz w:val="19"/>
+          <w:szCs w:val="19"/>
+          <w:lang w:val="uk-UA"/>
+        </w:rPr>
+        <w:t>,</w:t>
+      </w:r>
+      <w:r>
+        <w:rPr>
+          <w:rFonts w:ascii="Consolas" w:hAnsi="Consolas" w:cs="Consolas"/>
+          <w:sz w:val="19"/>
+          <w:szCs w:val="19"/>
+          <w:lang w:val="uk-UA"/>
+        </w:rPr>
+        <w:t>1</w:t>
+      </w:r>
+      <w:r>
+        <w:rPr>
+          <w:rFonts w:ascii="Consolas" w:hAnsi="Consolas" w:cs="Consolas"/>
+          <w:color w:val="808080"/>
+          <w:sz w:val="19"/>
+          <w:szCs w:val="19"/>
+          <w:lang w:val="uk-UA"/>
+        </w:rPr>
+        <w:t>)</w:t>
+      </w:r>
+      <w:r>
+        <w:rPr>
+          <w:rFonts w:ascii="Consolas" w:hAnsi="Consolas" w:cs="Consolas"/>
+          <w:sz w:val="19"/>
+          <w:szCs w:val="19"/>
+          <w:lang w:val="uk-UA"/>
+        </w:rPr>
+        <w:t xml:space="preserve"> </w:t>
+      </w:r>
+      <w:r>
+        <w:rPr>
+          <w:rFonts w:ascii="Consolas" w:hAnsi="Consolas" w:cs="Consolas"/>
+          <w:color w:val="0000FF"/>
+          <w:sz w:val="19"/>
+          <w:szCs w:val="19"/>
+          <w:lang w:val="uk-UA"/>
+        </w:rPr>
+        <w:t>PRIMARY</w:t>
+      </w:r>
+      <w:r>
+        <w:rPr>
+          <w:rFonts w:ascii="Consolas" w:hAnsi="Consolas" w:cs="Consolas"/>
+          <w:sz w:val="19"/>
+          <w:szCs w:val="19"/>
+          <w:lang w:val="uk-UA"/>
+        </w:rPr>
+        <w:t xml:space="preserve"> </w:t>
+      </w:r>
+      <w:r>
+        <w:rPr>
+          <w:rFonts w:ascii="Consolas" w:hAnsi="Consolas" w:cs="Consolas"/>
+          <w:color w:val="0000FF"/>
+          <w:sz w:val="19"/>
+          <w:szCs w:val="19"/>
+          <w:lang w:val="uk-UA"/>
+        </w:rPr>
+        <w:t>KEY</w:t>
+      </w:r>
+    </w:p>
+    <w:p>
+      <w:pPr>
+        <w:autoSpaceDE w:val="0"/>
+        <w:autoSpaceDN w:val="0"/>
+        <w:adjustRightInd w:val="0"/>
+        <w:spacing w:after="0" w:line="240" w:lineRule="auto"/>
+        <w:rPr>
+          <w:rFonts w:ascii="Consolas" w:hAnsi="Consolas" w:cs="Consolas"/>
+          <w:sz w:val="19"/>
+          <w:szCs w:val="19"/>
+          <w:lang w:val="uk-UA"/>
+        </w:rPr>
+      </w:pPr>
+      <w:r>
+        <w:rPr>
+          <w:lang w:val="en-US"/>
+        </w:rPr>
+        <w:t>Sequence</w:t>
+      </w:r>
+      <w:r>
+        <w:rPr>
+          <w:lang w:val="en-US"/>
+        </w:rPr>
+        <w:t xml:space="preserve">: </w:t>
+      </w:r>
+      <w:r>
+        <w:rPr>
+          <w:rFonts w:ascii="Consolas" w:hAnsi="Consolas" w:cs="Consolas"/>
+          <w:color w:val="0000FF"/>
+          <w:sz w:val="19"/>
+          <w:szCs w:val="19"/>
+          <w:lang w:val="uk-UA"/>
+        </w:rPr>
+        <w:t>ALTER</w:t>
+      </w:r>
+      <w:r>
+        <w:rPr>
+          <w:rFonts w:ascii="Consolas" w:hAnsi="Consolas" w:cs="Consolas"/>
+          <w:sz w:val="19"/>
+          <w:szCs w:val="19"/>
+          <w:lang w:val="uk-UA"/>
+        </w:rPr>
+        <w:t xml:space="preserve"> </w:t>
+      </w:r>
+      <w:r>
+        <w:rPr>
+          <w:rFonts w:ascii="Consolas" w:hAnsi="Consolas" w:cs="Consolas"/>
+          <w:color w:val="0000FF"/>
+          <w:sz w:val="19"/>
+          <w:szCs w:val="19"/>
+          <w:lang w:val="uk-UA"/>
+        </w:rPr>
+        <w:t>TABLE</w:t>
+      </w:r>
+      <w:r>
+        <w:rPr>
+          <w:rFonts w:ascii="Consolas" w:hAnsi="Consolas" w:cs="Consolas"/>
+          <w:sz w:val="19"/>
+          <w:szCs w:val="19"/>
+          <w:lang w:val="uk-UA"/>
+        </w:rPr>
+        <w:t xml:space="preserve"> [</w:t>
+      </w:r>
+      <w:proofErr w:type="spellStart"/>
+      <w:r>
+        <w:rPr>
+          <w:rFonts w:ascii="Consolas" w:hAnsi="Consolas" w:cs="Consolas"/>
+          <w:sz w:val="19"/>
+          <w:szCs w:val="19"/>
+          <w:lang w:val="uk-UA"/>
+        </w:rPr>
+        <w:t>dbo</w:t>
+      </w:r>
+      <w:proofErr w:type="spellEnd"/>
+      <w:proofErr w:type="gramStart"/>
+      <w:r>
+        <w:rPr>
+          <w:rFonts w:ascii="Consolas" w:hAnsi="Consolas" w:cs="Consolas"/>
+          <w:sz w:val="19"/>
+          <w:szCs w:val="19"/>
+          <w:lang w:val="uk-UA"/>
+        </w:rPr>
+        <w:t>]</w:t>
+      </w:r>
+      <w:r>
+        <w:rPr>
+          <w:rFonts w:ascii="Consolas" w:hAnsi="Consolas" w:cs="Consolas"/>
+          <w:color w:val="808080"/>
+          <w:sz w:val="19"/>
+          <w:szCs w:val="19"/>
+          <w:lang w:val="uk-UA"/>
+        </w:rPr>
+        <w:t>.</w:t>
+      </w:r>
+      <w:r>
+        <w:rPr>
+          <w:rFonts w:ascii="Consolas" w:hAnsi="Consolas" w:cs="Consolas"/>
+          <w:sz w:val="19"/>
+          <w:szCs w:val="19"/>
+          <w:lang w:val="uk-UA"/>
+        </w:rPr>
+        <w:t>[</w:t>
+      </w:r>
+      <w:proofErr w:type="spellStart"/>
+      <w:proofErr w:type="gramEnd"/>
+      <w:r>
+        <w:rPr>
+          <w:rFonts w:ascii="Consolas" w:hAnsi="Consolas" w:cs="Consolas"/>
+          <w:sz w:val="19"/>
+          <w:szCs w:val="19"/>
+          <w:lang w:val="en-US"/>
+        </w:rPr>
+        <w:t>TableName</w:t>
+      </w:r>
+      <w:proofErr w:type="spellEnd"/>
+      <w:r>
+        <w:rPr>
+          <w:rFonts w:ascii="Consolas" w:hAnsi="Consolas" w:cs="Consolas"/>
+          <w:sz w:val="19"/>
+          <w:szCs w:val="19"/>
+          <w:lang w:val="uk-UA"/>
+        </w:rPr>
+        <w:t xml:space="preserve">] </w:t>
+      </w:r>
+      <w:r>
+        <w:rPr>
+          <w:rFonts w:ascii="Consolas" w:hAnsi="Consolas" w:cs="Consolas"/>
+          <w:color w:val="0000FF"/>
+          <w:sz w:val="19"/>
+          <w:szCs w:val="19"/>
+          <w:lang w:val="uk-UA"/>
+        </w:rPr>
+        <w:t>ADD</w:t>
+      </w:r>
+      <w:r>
+        <w:rPr>
+          <w:rFonts w:ascii="Consolas" w:hAnsi="Consolas" w:cs="Consolas"/>
+          <w:sz w:val="19"/>
+          <w:szCs w:val="19"/>
+          <w:lang w:val="uk-UA"/>
+        </w:rPr>
+        <w:t xml:space="preserve">  </w:t>
+      </w:r>
+      <w:r>
+        <w:rPr>
+          <w:rFonts w:ascii="Consolas" w:hAnsi="Consolas" w:cs="Consolas"/>
+          <w:color w:val="0000FF"/>
+          <w:sz w:val="19"/>
+          <w:szCs w:val="19"/>
+          <w:lang w:val="uk-UA"/>
+        </w:rPr>
+        <w:t xml:space="preserve">DEFAULT </w:t>
+      </w:r>
+      <w:r>
+        <w:rPr>
+          <w:rFonts w:ascii="Consolas" w:hAnsi="Consolas" w:cs="Consolas"/>
+          <w:color w:val="808080"/>
+          <w:sz w:val="19"/>
+          <w:szCs w:val="19"/>
+          <w:lang w:val="uk-UA"/>
+        </w:rPr>
+        <w:t>(</w:t>
+      </w:r>
+      <w:r>
+        <w:rPr>
+          <w:rFonts w:ascii="Consolas" w:hAnsi="Consolas" w:cs="Consolas"/>
+          <w:color w:val="0000FF"/>
+          <w:sz w:val="19"/>
+          <w:szCs w:val="19"/>
+          <w:lang w:val="uk-UA"/>
+        </w:rPr>
+        <w:t>NEXT</w:t>
+      </w:r>
+      <w:r>
+        <w:rPr>
+          <w:rFonts w:ascii="Consolas" w:hAnsi="Consolas" w:cs="Consolas"/>
+          <w:sz w:val="19"/>
+          <w:szCs w:val="19"/>
+          <w:lang w:val="uk-UA"/>
+        </w:rPr>
+        <w:t xml:space="preserve"> VALUE </w:t>
+      </w:r>
+      <w:r>
+        <w:rPr>
+          <w:rFonts w:ascii="Consolas" w:hAnsi="Consolas" w:cs="Consolas"/>
+          <w:color w:val="0000FF"/>
+          <w:sz w:val="19"/>
+          <w:szCs w:val="19"/>
+          <w:lang w:val="uk-UA"/>
+        </w:rPr>
+        <w:t>FOR</w:t>
+      </w:r>
+      <w:r>
+        <w:rPr>
+          <w:rFonts w:ascii="Consolas" w:hAnsi="Consolas" w:cs="Consolas"/>
+          <w:sz w:val="19"/>
+          <w:szCs w:val="19"/>
+          <w:lang w:val="uk-UA"/>
+        </w:rPr>
+        <w:t xml:space="preserve"> [</w:t>
+      </w:r>
+      <w:proofErr w:type="spellStart"/>
+      <w:r>
+        <w:rPr>
+          <w:rFonts w:ascii="Consolas" w:hAnsi="Consolas" w:cs="Consolas"/>
+          <w:sz w:val="19"/>
+          <w:szCs w:val="19"/>
+          <w:lang w:val="uk-UA"/>
+        </w:rPr>
+        <w:t>dbo</w:t>
+      </w:r>
+      <w:proofErr w:type="spellEnd"/>
+      <w:r>
+        <w:rPr>
+          <w:rFonts w:ascii="Consolas" w:hAnsi="Consolas" w:cs="Consolas"/>
+          <w:sz w:val="19"/>
+          <w:szCs w:val="19"/>
+          <w:lang w:val="uk-UA"/>
+        </w:rPr>
+        <w:t>]</w:t>
+      </w:r>
+      <w:r>
+        <w:rPr>
+          <w:rFonts w:ascii="Consolas" w:hAnsi="Consolas" w:cs="Consolas"/>
+          <w:color w:val="808080"/>
+          <w:sz w:val="19"/>
+          <w:szCs w:val="19"/>
+          <w:lang w:val="uk-UA"/>
+        </w:rPr>
+        <w:t>.</w:t>
+      </w:r>
+      <w:r>
+        <w:rPr>
+          <w:rFonts w:ascii="Consolas" w:hAnsi="Consolas" w:cs="Consolas"/>
+          <w:sz w:val="19"/>
+          <w:szCs w:val="19"/>
+          <w:lang w:val="uk-UA"/>
+        </w:rPr>
+        <w:t>[</w:t>
+      </w:r>
+      <w:proofErr w:type="spellStart"/>
+      <w:r>
+        <w:rPr>
+          <w:rFonts w:ascii="Consolas" w:hAnsi="Consolas" w:cs="Consolas"/>
+          <w:sz w:val="19"/>
+          <w:szCs w:val="19"/>
+          <w:lang w:val="uk-UA"/>
+        </w:rPr>
+        <w:t>gen</w:t>
+      </w:r>
+      <w:proofErr w:type="spellEnd"/>
+      <w:r>
+        <w:rPr>
+          <w:rFonts w:ascii="Consolas" w:hAnsi="Consolas" w:cs="Consolas"/>
+          <w:sz w:val="19"/>
+          <w:szCs w:val="19"/>
+          <w:lang w:val="uk-UA"/>
+        </w:rPr>
+        <w:t>_</w:t>
+      </w:r>
+      <w:proofErr w:type="spellStart"/>
+      <w:r>
+        <w:rPr>
+          <w:rFonts w:ascii="Consolas" w:hAnsi="Consolas" w:cs="Consolas"/>
+          <w:sz w:val="19"/>
+          <w:szCs w:val="19"/>
+          <w:lang w:val="en-US"/>
+        </w:rPr>
+        <w:t>SequenceName</w:t>
+      </w:r>
+      <w:proofErr w:type="spellEnd"/>
+      <w:r>
+        <w:rPr>
+          <w:rFonts w:ascii="Consolas" w:hAnsi="Consolas" w:cs="Consolas"/>
+          <w:sz w:val="19"/>
+          <w:szCs w:val="19"/>
+          <w:lang w:val="uk-UA"/>
+        </w:rPr>
+        <w:t>]</w:t>
+      </w:r>
+      <w:r>
+        <w:rPr>
+          <w:rFonts w:ascii="Consolas" w:hAnsi="Consolas" w:cs="Consolas"/>
+          <w:color w:val="808080"/>
+          <w:sz w:val="19"/>
+          <w:szCs w:val="19"/>
+          <w:lang w:val="uk-UA"/>
+        </w:rPr>
+        <w:t>)</w:t>
+      </w:r>
+      <w:r>
+        <w:rPr>
+          <w:rFonts w:ascii="Consolas" w:hAnsi="Consolas" w:cs="Consolas"/>
+          <w:sz w:val="19"/>
+          <w:szCs w:val="19"/>
+          <w:lang w:val="uk-UA"/>
+        </w:rPr>
+        <w:t xml:space="preserve"> </w:t>
+      </w:r>
+      <w:r>
+        <w:rPr>
+          <w:rFonts w:ascii="Consolas" w:hAnsi="Consolas" w:cs="Consolas"/>
+          <w:color w:val="0000FF"/>
+          <w:sz w:val="19"/>
+          <w:szCs w:val="19"/>
+          <w:lang w:val="uk-UA"/>
+        </w:rPr>
+        <w:t>FOR</w:t>
+      </w:r>
+      <w:r>
+        <w:rPr>
+          <w:rFonts w:ascii="Consolas" w:hAnsi="Consolas" w:cs="Consolas"/>
+          <w:sz w:val="19"/>
+          <w:szCs w:val="19"/>
+          <w:lang w:val="uk-UA"/>
+        </w:rPr>
+        <w:t xml:space="preserve"> [ID]</w:t>
+      </w:r>
+    </w:p>
+    <w:p>
+      <w:pPr>
+        <w:rPr>
+          <w:lang w:val="en-US"/>
+        </w:rPr>
+      </w:pPr>
       <w:bookmarkStart w:id="0" w:name="_GoBack"/>
       <w:bookmarkEnd w:id="0"/>
     </w:p>
     <w:p>
       <w:pPr>
+        <w:pStyle w:val="Heading1"/>
+      </w:pPr>
+      <w:r>
+        <w:t>Правила внесения изменений в структуры БД</w:t>
+      </w:r>
+    </w:p>
+    <w:p>
+      <w:r>
+        <w:t xml:space="preserve">Все изменения в структуре БД должны быть оформлены в виде </w:t>
+      </w:r>
+      <w:r>
+        <w:rPr>
+          <w:lang w:val="en-US"/>
+        </w:rPr>
+        <w:t>SQL</w:t>
+      </w:r>
+      <w:r>
+        <w:t xml:space="preserve"> </w:t>
+      </w:r>
+      <w:r>
+        <w:t>скриптов. Каждый такой скрипт должен содержать необходимый о достаточный набор кода для внесения изменений. Если изменение структуры требует изменение данных, то скрипт должен содержать и код по модификации этих данных.</w:t>
+      </w:r>
+    </w:p>
+    <w:p>
+      <w:pPr>
+        <w:rPr>
+          <w:lang w:val="uk-UA"/>
+        </w:rPr>
+      </w:pPr>
+      <w:r>
+        <w:t xml:space="preserve">Все скрипты должны сохраняться в папке </w:t>
+      </w:r>
+      <w:r>
+        <w:rPr>
+          <w:lang w:val="en-US"/>
+        </w:rPr>
+        <w:t>service</w:t>
+      </w:r>
+      <w:r>
+        <w:t>_</w:t>
+      </w:r>
+      <w:r>
+        <w:rPr>
+          <w:lang w:val="en-US"/>
+        </w:rPr>
+        <w:t>packs</w:t>
+      </w:r>
+      <w:r>
+        <w:t xml:space="preserve"> </w:t>
+      </w:r>
+      <w:r>
+        <w:rPr>
+          <w:lang w:val="uk-UA"/>
+        </w:rPr>
+        <w:t xml:space="preserve">в </w:t>
+      </w:r>
+      <w:proofErr w:type="spellStart"/>
+      <w:r>
+        <w:rPr>
+          <w:lang w:val="uk-UA"/>
+        </w:rPr>
+        <w:t>репозитории</w:t>
+      </w:r>
+      <w:proofErr w:type="spellEnd"/>
+      <w:r>
+        <w:rPr>
+          <w:lang w:val="uk-UA"/>
+        </w:rPr>
+        <w:t xml:space="preserve"> </w:t>
+      </w:r>
+      <w:hyperlink r:id="rId5" w:history="1">
+        <w:r>
+          <w:rPr>
+            <w:rStyle w:val="Hyperlink"/>
+            <w:lang w:val="uk-UA"/>
+          </w:rPr>
+          <w:t>https://github.com/arcelormittalkriviyrih/isa95_database</w:t>
+        </w:r>
+      </w:hyperlink>
+      <w:r>
+        <w:rPr>
+          <w:lang w:val="uk-UA"/>
+        </w:rPr>
+        <w:t xml:space="preserve"> </w:t>
+      </w:r>
+    </w:p>
+    <w:p>
+      <w:r>
+        <w:rPr>
+          <w:lang w:val="uk-UA"/>
+        </w:rPr>
+        <w:t xml:space="preserve">Порядок </w:t>
+      </w:r>
+      <w:r>
+        <w:t>выполнения скриптов – согласно сортировки по имени файла.</w:t>
+      </w:r>
+    </w:p>
+    <w:p>
+      <w:pPr>
         <w:pStyle w:val="Heading2"/>
       </w:pPr>
-      <w:proofErr w:type="spellStart"/>
-      <w:r>
-        <w:t>Дата+время</w:t>
-      </w:r>
-      <w:proofErr w:type="spellEnd"/>
-    </w:p>
-    <w:p>
-      <w:pPr>
-        <w:pStyle w:val="ListParagraph"/>
-        <w:ind w:left="360"/>
-      </w:pPr>
-      <w:r>
-        <w:t>Д</w:t>
-      </w:r>
-      <w:r>
-        <w:t xml:space="preserve">ля полей </w:t>
-      </w:r>
-      <w:proofErr w:type="spellStart"/>
-      <w:r>
-        <w:t>дата+время</w:t>
-      </w:r>
-      <w:proofErr w:type="spellEnd"/>
-      <w:r>
-        <w:t xml:space="preserve"> использовать тип </w:t>
-      </w:r>
-      <w:proofErr w:type="spellStart"/>
-      <w:r>
-        <w:t>dat</w:t>
-      </w:r>
-      <w:r>
-        <w:t>e</w:t>
-      </w:r>
-      <w:r>
-        <w:t>timeoffset</w:t>
-      </w:r>
-      <w:proofErr w:type="spellEnd"/>
-      <w:r>
-        <w:t xml:space="preserve">, а не </w:t>
-      </w:r>
-      <w:proofErr w:type="spellStart"/>
-      <w:r>
-        <w:t>dat</w:t>
-      </w:r>
-      <w:r>
-        <w:t>e</w:t>
-      </w:r>
-      <w:r>
-        <w:t>time</w:t>
-      </w:r>
-      <w:proofErr w:type="spellEnd"/>
-      <w:r>
-        <w:t xml:space="preserve">, поскольку </w:t>
-      </w:r>
-      <w:proofErr w:type="spellStart"/>
-      <w:r>
-        <w:t>RESTier</w:t>
-      </w:r>
-      <w:proofErr w:type="spellEnd"/>
-      <w:r>
-        <w:t xml:space="preserve"> не отливает </w:t>
-      </w:r>
-      <w:proofErr w:type="spellStart"/>
-      <w:r>
-        <w:t>date</w:t>
-      </w:r>
-      <w:r>
-        <w:t>time</w:t>
-      </w:r>
-      <w:proofErr w:type="spellEnd"/>
-      <w:r>
-        <w:t xml:space="preserve"> от </w:t>
-      </w:r>
-      <w:proofErr w:type="spellStart"/>
-      <w:r>
-        <w:t>date</w:t>
+      <w:r>
+        <w:t>Правила именования скриптов</w:t>
+      </w:r>
+    </w:p>
+    <w:p>
+      <w:pPr>
+        <w:rPr>
+          <w:lang w:val="en-US"/>
+        </w:rPr>
+      </w:pPr>
+      <w:r>
+        <w:rPr>
+          <w:lang w:val="en-US"/>
+        </w:rPr>
+        <w:t>&lt;</w:t>
+      </w:r>
+      <w:r>
+        <w:rPr>
+          <w:lang w:val="en-US"/>
+        </w:rPr>
+        <w:t>year</w:t>
+      </w:r>
+      <w:r>
+        <w:rPr>
+          <w:lang w:val="en-US"/>
+        </w:rPr>
+        <w:t>&gt;</w:t>
+      </w:r>
+      <w:r>
+        <w:rPr>
+          <w:lang w:val="en-US"/>
+        </w:rPr>
+        <w:t>_&lt;month&gt;_&lt;day&gt;_&lt;n&gt;_&lt;</w:t>
+      </w:r>
+      <w:proofErr w:type="spellStart"/>
+      <w:r>
+        <w:rPr>
+          <w:lang w:val="en-US"/>
+        </w:rPr>
+        <w:t>short_name</w:t>
+      </w:r>
+      <w:proofErr w:type="spellEnd"/>
+      <w:r>
+        <w:rPr>
+          <w:lang w:val="en-US"/>
+        </w:rPr>
+        <w:t>&gt;.</w:t>
+      </w:r>
+      <w:proofErr w:type="spellStart"/>
+      <w:r>
+        <w:rPr>
+          <w:lang w:val="en-US"/>
+        </w:rPr>
+        <w:t>sql</w:t>
+      </w:r>
+      <w:proofErr w:type="spellEnd"/>
+    </w:p>
+    <w:p>
+      <w:pPr>
+        <w:rPr>
+          <w:lang w:val="uk-UA"/>
+        </w:rPr>
+      </w:pPr>
+      <w:proofErr w:type="spellStart"/>
+      <w:r>
+        <w:rPr>
+          <w:lang w:val="uk-UA"/>
+        </w:rPr>
+        <w:t>Где</w:t>
+      </w:r>
+      <w:proofErr w:type="spellEnd"/>
+      <w:r>
+        <w:rPr>
+          <w:lang w:val="uk-UA"/>
+        </w:rPr>
+        <w:t>:</w:t>
+      </w:r>
+    </w:p>
+    <w:p>
+      <w:r>
+        <w:rPr>
+          <w:lang w:val="en-US"/>
+        </w:rPr>
+        <w:t>y</w:t>
+      </w:r>
+      <w:r>
+        <w:rPr>
+          <w:lang w:val="en-US"/>
+        </w:rPr>
+        <w:t>ear</w:t>
+      </w:r>
+      <w:r>
+        <w:rPr>
+          <w:lang w:val="uk-UA"/>
+        </w:rPr>
+        <w:t xml:space="preserve"> – </w:t>
+      </w:r>
+      <w:r>
+        <w:t>год создания скрипта</w:t>
+      </w:r>
+    </w:p>
+    <w:p>
+      <w:proofErr w:type="spellStart"/>
+      <w:r>
+        <w:t>month</w:t>
+      </w:r>
+      <w:proofErr w:type="spellEnd"/>
+      <w:r>
+        <w:t xml:space="preserve"> – месяц </w:t>
+      </w:r>
+      <w:r>
+        <w:t>создания скрипта</w:t>
+      </w:r>
+      <w:r>
+        <w:t xml:space="preserve"> </w:t>
+      </w:r>
+    </w:p>
+    <w:p>
+      <w:proofErr w:type="spellStart"/>
+      <w:r>
+        <w:t>day</w:t>
+      </w:r>
+      <w:proofErr w:type="spellEnd"/>
+      <w:r>
+        <w:t xml:space="preserve"> – день </w:t>
+      </w:r>
+      <w:r>
+        <w:t>создания скрипта</w:t>
+      </w:r>
+      <w:r>
+        <w:t xml:space="preserve"> </w:t>
+      </w:r>
+    </w:p>
+    <w:p>
+      <w:r>
+        <w:rPr>
+          <w:lang w:val="en-US"/>
+        </w:rPr>
+        <w:t>n</w:t>
+      </w:r>
+      <w:r>
+        <w:t xml:space="preserve"> – номер скрипта за день</w:t>
+      </w:r>
+    </w:p>
+    <w:p>
+      <w:r>
+        <w:rPr>
+          <w:lang w:val="en-US"/>
+        </w:rPr>
+        <w:t>short</w:t>
+      </w:r>
+      <w:r>
+        <w:t>_</w:t>
+      </w:r>
+      <w:r>
+        <w:rPr>
+          <w:lang w:val="en-US"/>
+        </w:rPr>
+        <w:t>name</w:t>
+      </w:r>
+      <w:r>
+        <w:t xml:space="preserve"> – короткое имя скрипта, кратко описывающее суть изменения</w:t>
+      </w:r>
+    </w:p>
+    <w:p>
+      <w:r>
+        <w:t>Имя скрипта не должно содержать пробелов.</w:t>
+      </w:r>
+    </w:p>
+    <w:p/>
+    <w:p>
+      <w:pPr>
+        <w:rPr>
+          <w:lang w:val="en-US"/>
+        </w:rPr>
+      </w:pPr>
+      <w:proofErr w:type="gramStart"/>
+      <w:r>
+        <w:rPr>
+          <w:i/>
+        </w:rPr>
+        <w:t>Например</w:t>
+      </w:r>
+      <w:proofErr w:type="gramEnd"/>
+      <w:r>
+        <w:t>: 2016_04_10_1_</w:t>
+      </w:r>
+      <w:proofErr w:type="spellStart"/>
+      <w:r>
+        <w:rPr>
+          <w:lang w:val="en-US"/>
+        </w:rPr>
+        <w:t>add_equipement_table.sql</w:t>
+      </w:r>
+      <w:proofErr w:type="spellEnd"/>
+    </w:p>
+    <w:p>
+      <w:pPr>
+        <w:pStyle w:val="Heading2"/>
+      </w:pPr>
+      <w:r>
+        <w:t>Применение скриптов</w:t>
+      </w:r>
+    </w:p>
+    <w:p>
+      <w:r>
+        <w:t xml:space="preserve">Скрипты, сохраненные в </w:t>
+      </w:r>
+      <w:proofErr w:type="spellStart"/>
+      <w:r>
+        <w:t>репозитории</w:t>
+      </w:r>
+      <w:proofErr w:type="spellEnd"/>
+      <w:r>
+        <w:t xml:space="preserve">, автоматически выполняются систему </w:t>
+      </w:r>
+      <w:r>
+        <w:rPr>
+          <w:lang w:val="en-US"/>
+        </w:rPr>
+        <w:t>Jenkins</w:t>
+      </w:r>
+      <w:r>
+        <w:t xml:space="preserve"> </w:t>
+      </w:r>
+      <w:r>
+        <w:t>при вызове команды на сборку новой версии.</w:t>
+      </w:r>
+    </w:p>
+    <w:p>
+      <w:r>
+        <w:t xml:space="preserve">Успешно примененные скрипты регистрируются в таблице </w:t>
+      </w:r>
+      <w:proofErr w:type="spellStart"/>
+      <w:r>
+        <w:t>ServicePacksFiles</w:t>
       </w:r>
       <w:proofErr w:type="spellEnd"/>
       <w:r>
@@ -483,54 +1771,50 @@
     </w:p>
     <w:p>
       <w:pPr>
-        <w:pStyle w:val="Heading2"/>
-      </w:pPr>
-      <w:proofErr w:type="spellStart"/>
-      <w:r>
-        <w:t>Hierarchyid</w:t>
-      </w:r>
-      <w:proofErr w:type="spellEnd"/>
-    </w:p>
-    <w:p>
-      <w:pPr>
-        <w:pStyle w:val="ListParagraph"/>
-        <w:ind w:left="360"/>
-      </w:pPr>
-      <w:r>
-        <w:t>Н</w:t>
-      </w:r>
-      <w:r>
-        <w:t xml:space="preserve">ельзя использовать тип </w:t>
-      </w:r>
-      <w:proofErr w:type="spellStart"/>
-      <w:r>
-        <w:t>hierarchyid</w:t>
-      </w:r>
-      <w:r>
-        <w:t>Ю</w:t>
-      </w:r>
-      <w:proofErr w:type="spellEnd"/>
-      <w:r>
-        <w:t xml:space="preserve"> поскольку он не поддерживается </w:t>
-      </w:r>
-      <w:r>
-        <w:t xml:space="preserve">MS </w:t>
-      </w:r>
-      <w:proofErr w:type="spellStart"/>
-      <w:r>
-        <w:t>Entity</w:t>
-      </w:r>
-      <w:proofErr w:type="spellEnd"/>
-      <w:r>
-        <w:t xml:space="preserve"> </w:t>
-      </w:r>
-      <w:proofErr w:type="spellStart"/>
-      <w:r>
-        <w:t>Framework</w:t>
-      </w:r>
-      <w:proofErr w:type="spellEnd"/>
-      <w:r>
-        <w:t>.</w:t>
+        <w:rPr>
+          <w:lang w:val="en-US"/>
+        </w:rPr>
+      </w:pPr>
+      <w:r>
+        <w:t xml:space="preserve">Если скрипт не выполнился успешно, то ошибки его выполнения необходимо смотреть в логах сборки соответствующего </w:t>
+      </w:r>
+      <w:proofErr w:type="spellStart"/>
+      <w:r>
+        <w:t>билда</w:t>
+      </w:r>
+      <w:proofErr w:type="spellEnd"/>
+      <w:r>
+        <w:t xml:space="preserve"> в </w:t>
+      </w:r>
+      <w:r>
+        <w:rPr>
+          <w:lang w:val="en-US"/>
+        </w:rPr>
+        <w:t>Jenkins</w:t>
+      </w:r>
+    </w:p>
+    <w:p>
+      <w:r>
+        <w:t xml:space="preserve">После исправления скрипта, его необходимо обновить в </w:t>
+      </w:r>
+      <w:proofErr w:type="spellStart"/>
+      <w:r>
+        <w:t>репозитории</w:t>
+      </w:r>
+      <w:proofErr w:type="spellEnd"/>
+      <w:r>
+        <w:t xml:space="preserve"> и вызвать сборку новой версии повторно. </w:t>
+      </w:r>
+    </w:p>
+    <w:p>
+      <w:r>
+        <w:rPr>
+          <w:b/>
+        </w:rPr>
+        <w:t xml:space="preserve">Внимание: </w:t>
+      </w:r>
+      <w:r>
+        <w:t xml:space="preserve">Если скрипт уже был успешно выполнен, то его запрещено изменять, поскольку эти изменения не будет применены при следующей сборке. </w:t>
       </w:r>
     </w:p>
     <w:p>
@@ -844,7 +2128,7 @@
   <w:abstractNum w:abstractNumId="3" w15:restartNumberingAfterBreak="0">
     <w:nsid w:val="40360D5B"/>
     <w:multiLevelType w:val="multilevel"/>
-    <w:tmpl w:val="D792A570"/>
+    <w:tmpl w:val="8948041C"/>
     <w:lvl w:ilvl="0">
       <w:start w:val="1"/>
       <w:numFmt w:val="decimal"/>
@@ -868,6 +2152,7 @@
     <w:lvl w:ilvl="2">
       <w:start w:val="1"/>
       <w:numFmt w:val="decimal"/>
+      <w:pStyle w:val="Heading3"/>
       <w:lvlText w:val="%1.%2.%3."/>
       <w:lvlJc w:val="left"/>
       <w:pPr>
@@ -1067,6 +2352,7 @@
     <w:lsdException w:name="HTML Sample" w:semiHidden="1" w:unhideWhenUsed="1"/>
     <w:lsdException w:name="HTML Typewriter" w:semiHidden="1" w:unhideWhenUsed="1"/>
     <w:lsdException w:name="HTML Variable" w:semiHidden="1" w:unhideWhenUsed="1"/>
+    <w:lsdException w:name="Normal Table" w:semiHidden="1" w:unhideWhenUsed="1"/>
     <w:lsdException w:name="annotation subject" w:semiHidden="1" w:unhideWhenUsed="1"/>
     <w:lsdException w:name="No List" w:semiHidden="1" w:unhideWhenUsed="1"/>
     <w:lsdException w:name="Outline List 1" w:semiHidden="1" w:unhideWhenUsed="1"/>
@@ -1113,8 +2399,10 @@
     <w:lsdException w:name="Table Subtle 2" w:semiHidden="1" w:unhideWhenUsed="1"/>
     <w:lsdException w:name="Table Web 1" w:semiHidden="1" w:unhideWhenUsed="1"/>
     <w:lsdException w:name="Table Web 2" w:semiHidden="1" w:unhideWhenUsed="1"/>
+    <w:lsdException w:name="Table Web 3" w:semiHidden="1" w:unhideWhenUsed="1"/>
     <w:lsdException w:name="Balloon Text" w:semiHidden="1" w:unhideWhenUsed="1"/>
     <w:lsdException w:name="Table Grid" w:uiPriority="39"/>
+    <w:lsdException w:name="Table Theme" w:semiHidden="1" w:unhideWhenUsed="1"/>
     <w:lsdException w:name="Placeholder Text" w:semiHidden="1"/>
     <w:lsdException w:name="No Spacing" w:uiPriority="1" w:qFormat="1"/>
     <w:lsdException w:name="Light Shading" w:uiPriority="60"/>
@@ -1375,6 +2663,22 @@
       <w:szCs w:val="24"/>
     </w:rPr>
   </w:style>
+  <w:style w:type="paragraph" w:styleId="Heading3">
+    <w:name w:val="heading 3"/>
+    <w:basedOn w:val="Heading2"/>
+    <w:next w:val="Normal"/>
+    <w:link w:val="Heading3Char"/>
+    <w:uiPriority w:val="9"/>
+    <w:unhideWhenUsed/>
+    <w:qFormat/>
+    <w:rsid w:val="003C3EF0"/>
+    <w:pPr>
+      <w:numPr>
+        <w:ilvl w:val="2"/>
+      </w:numPr>
+      <w:outlineLvl w:val="2"/>
+    </w:pPr>
+  </w:style>
   <w:style w:type="character" w:default="1" w:styleId="DefaultParagraphFont">
     <w:name w:val="Default Paragraph Font"/>
     <w:uiPriority w:val="1"/>
@@ -1454,6 +2758,28 @@
     <w:rPr>
       <w:sz w:val="24"/>
       <w:szCs w:val="24"/>
+    </w:rPr>
+  </w:style>
+  <w:style w:type="character" w:customStyle="1" w:styleId="Heading3Char">
+    <w:name w:val="Heading 3 Char"/>
+    <w:basedOn w:val="DefaultParagraphFont"/>
+    <w:link w:val="Heading3"/>
+    <w:uiPriority w:val="9"/>
+    <w:rsid w:val="003C3EF0"/>
+    <w:rPr>
+      <w:sz w:val="24"/>
+      <w:szCs w:val="24"/>
+    </w:rPr>
+  </w:style>
+  <w:style w:type="character" w:styleId="Hyperlink">
+    <w:name w:val="Hyperlink"/>
+    <w:basedOn w:val="DefaultParagraphFont"/>
+    <w:uiPriority w:val="99"/>
+    <w:unhideWhenUsed/>
+    <w:rsid w:val="003C3EF0"/>
+    <w:rPr>
+      <w:color w:val="0563C1" w:themeColor="hyperlink"/>
+      <w:u w:val="single"/>
     </w:rPr>
   </w:style>
 </w:styles>

</xml_diff>